<commit_message>
name is added in the algorithm templates
gp
</commit_message>
<xml_diff>
--- a/Global-optimization-using-meta-Heuristics-master (1)/Global-optimization-using-meta-Heuristics-master/Fyp-Work-master/R.P Converted into Sir Templates/Gravitational Search Algorithm.docx
+++ b/Global-optimization-using-meta-Heuristics-master (1)/Global-optimization-using-meta-Heuristics-master/Fyp-Work-master/R.P Converted into Sir Templates/Gravitational Search Algorithm.docx
@@ -1,11 +1,13 @@
 
 <file path=word/document.xml><?xml version="1.0" encoding="utf-8"?>
-<w:document xmlns:wpc="http://schemas.microsoft.com/office/word/2010/wordprocessingCanvas" xmlns:cx="http://schemas.microsoft.com/office/drawing/2014/chartex" xmlns:mc="http://schemas.openxmlformats.org/markup-compatibility/2006" xmlns:o="urn:schemas-microsoft-com:office:office" xmlns:r="http://schemas.openxmlformats.org/officeDocument/2006/relationships" xmlns:m="http://schemas.openxmlformats.org/officeDocument/2006/math" xmlns:v="urn:schemas-microsoft-com:vml" xmlns:wp14="http://schemas.microsoft.com/office/word/2010/wordprocessingDrawing" xmlns:wp="http://schemas.openxmlformats.org/drawingml/2006/wordprocessingDrawing" xmlns:w10="urn:schemas-microsoft-com:office:word" xmlns:w="http://schemas.openxmlformats.org/wordprocessingml/2006/main" xmlns:w14="http://schemas.microsoft.com/office/word/2010/wordml" xmlns:w15="http://schemas.microsoft.com/office/word/2012/wordml" xmlns:w16se="http://schemas.microsoft.com/office/word/2015/wordml/symex" xmlns:wpg="http://schemas.microsoft.com/office/word/2010/wordprocessingGroup" xmlns:wpi="http://schemas.microsoft.com/office/word/2010/wordprocessingInk" xmlns:wne="http://schemas.microsoft.com/office/word/2006/wordml" xmlns:wps="http://schemas.microsoft.com/office/word/2010/wordprocessingShape" mc:Ignorable="w14 w15 w16se wp14">
+<w:document xmlns:wpc="http://schemas.microsoft.com/office/word/2010/wordprocessingCanvas" xmlns:cx="http://schemas.microsoft.com/office/drawing/2014/chartex" xmlns:cx1="http://schemas.microsoft.com/office/drawing/2015/9/8/chartex" xmlns:cx2="http://schemas.microsoft.com/office/drawing/2015/10/21/chartex" xmlns:cx3="http://schemas.microsoft.com/office/drawing/2016/5/9/chartex" xmlns:cx4="http://schemas.microsoft.com/office/drawing/2016/5/10/chartex" xmlns:cx5="http://schemas.microsoft.com/office/drawing/2016/5/11/chartex" xmlns:cx6="http://schemas.microsoft.com/office/drawing/2016/5/12/chartex" xmlns:cx7="http://schemas.microsoft.com/office/drawing/2016/5/13/chartex" xmlns:cx8="http://schemas.microsoft.com/office/drawing/2016/5/14/chartex" xmlns:mc="http://schemas.openxmlformats.org/markup-compatibility/2006" xmlns:aink="http://schemas.microsoft.com/office/drawing/2016/ink" xmlns:am3d="http://schemas.microsoft.com/office/drawing/2017/model3d" xmlns:o="urn:schemas-microsoft-com:office:office" xmlns:r="http://schemas.openxmlformats.org/officeDocument/2006/relationships" xmlns:m="http://schemas.openxmlformats.org/officeDocument/2006/math" xmlns:v="urn:schemas-microsoft-com:vml" xmlns:wp14="http://schemas.microsoft.com/office/word/2010/wordprocessingDrawing" xmlns:wp="http://schemas.openxmlformats.org/drawingml/2006/wordprocessingDrawing" xmlns:w10="urn:schemas-microsoft-com:office:word" xmlns:w="http://schemas.openxmlformats.org/wordprocessingml/2006/main" xmlns:w14="http://schemas.microsoft.com/office/word/2010/wordml" xmlns:w15="http://schemas.microsoft.com/office/word/2012/wordml" xmlns:w16cid="http://schemas.microsoft.com/office/word/2016/wordml/cid" xmlns:w16se="http://schemas.microsoft.com/office/word/2015/wordml/symex" xmlns:wpg="http://schemas.microsoft.com/office/word/2010/wordprocessingGroup" xmlns:wpi="http://schemas.microsoft.com/office/word/2010/wordprocessingInk" xmlns:wne="http://schemas.microsoft.com/office/word/2006/wordml" xmlns:wps="http://schemas.microsoft.com/office/word/2010/wordprocessingShape" mc:Ignorable="w14 w15 w16se w16cid wp14">
   <w:body>
     <w:p>
       <w:pPr>
         <w:pStyle w:val="Heading1"/>
       </w:pPr>
+      <w:bookmarkStart w:id="0" w:name="_GoBack"/>
+      <w:bookmarkEnd w:id="0"/>
       <w:r>
         <w:rPr>
           <w:noProof/>
@@ -13,7 +15,155 @@
         <mc:AlternateContent>
           <mc:Choice Requires="wps">
             <w:drawing>
-              <wp:anchor distT="45720" distB="45720" distL="114300" distR="114300" simplePos="0" relativeHeight="251663360" behindDoc="0" locked="0" layoutInCell="1" allowOverlap="1" wp14:anchorId="168DE843" wp14:editId="5D140357">
+              <wp:anchor distT="45720" distB="45720" distL="114300" distR="114300" simplePos="0" relativeHeight="251664384" behindDoc="0" locked="0" layoutInCell="1" allowOverlap="1" wp14:anchorId="6F8C8279" wp14:editId="6267F91F">
+                <wp:simplePos x="0" y="0"/>
+                <wp:positionH relativeFrom="column">
+                  <wp:posOffset>-495300</wp:posOffset>
+                </wp:positionH>
+                <wp:positionV relativeFrom="paragraph">
+                  <wp:posOffset>9525</wp:posOffset>
+                </wp:positionV>
+                <wp:extent cx="6886575" cy="733425"/>
+                <wp:effectExtent l="0" t="0" r="28575" b="28575"/>
+                <wp:wrapSquare wrapText="bothSides"/>
+                <wp:docPr id="217" name="Text Box 2"/>
+                <wp:cNvGraphicFramePr>
+                  <a:graphicFrameLocks xmlns:a="http://schemas.openxmlformats.org/drawingml/2006/main"/>
+                </wp:cNvGraphicFramePr>
+                <a:graphic xmlns:a="http://schemas.openxmlformats.org/drawingml/2006/main">
+                  <a:graphicData uri="http://schemas.microsoft.com/office/word/2010/wordprocessingShape">
+                    <wps:wsp>
+                      <wps:cNvSpPr txBox="1">
+                        <a:spLocks noChangeArrowheads="1"/>
+                      </wps:cNvSpPr>
+                      <wps:spPr bwMode="auto">
+                        <a:xfrm>
+                          <a:off x="0" y="0"/>
+                          <a:ext cx="6886575" cy="733425"/>
+                        </a:xfrm>
+                        <a:prstGeom prst="rect">
+                          <a:avLst/>
+                        </a:prstGeom>
+                        <a:solidFill>
+                          <a:srgbClr val="FFFFFF"/>
+                        </a:solidFill>
+                        <a:ln w="9525">
+                          <a:solidFill>
+                            <a:srgbClr val="000000"/>
+                          </a:solidFill>
+                          <a:miter lim="800000"/>
+                          <a:headEnd/>
+                          <a:tailEnd/>
+                        </a:ln>
+                      </wps:spPr>
+                      <wps:txbx>
+                        <w:txbxContent>
+                          <w:p>
+                            <w:r>
+                              <w:t xml:space="preserve">Journal: </w:t>
+                            </w:r>
+                            <w:r>
+                              <w:t>E</w:t>
+                            </w:r>
+                            <w:r>
+                              <w:t>lsevier</w:t>
+                            </w:r>
+                          </w:p>
+                          <w:p>
+                            <w:r>
+                              <w:t xml:space="preserve">Created by </w:t>
+                            </w:r>
+                            <w:r>
+                              <w:t>U</w:t>
+                            </w:r>
+                            <w:r>
+                              <w:t>sama Imran 15140098</w:t>
+                            </w:r>
+                          </w:p>
+                          <w:p>
+                            <w:r>
+                              <w:t xml:space="preserve">Pages: </w:t>
+                            </w:r>
+                            <w:r>
+                              <w:t>2232-2248</w:t>
+                            </w:r>
+                          </w:p>
+                          <w:p/>
+                          <w:p/>
+                        </w:txbxContent>
+                      </wps:txbx>
+                      <wps:bodyPr rot="0" vert="horz" wrap="square" lIns="91440" tIns="45720" rIns="91440" bIns="45720" anchor="t" anchorCtr="0">
+                        <a:noAutofit/>
+                      </wps:bodyPr>
+                    </wps:wsp>
+                  </a:graphicData>
+                </a:graphic>
+                <wp14:sizeRelH relativeFrom="margin">
+                  <wp14:pctWidth>0</wp14:pctWidth>
+                </wp14:sizeRelH>
+                <wp14:sizeRelV relativeFrom="margin">
+                  <wp14:pctHeight>0</wp14:pctHeight>
+                </wp14:sizeRelV>
+              </wp:anchor>
+            </w:drawing>
+          </mc:Choice>
+          <mc:Fallback>
+            <w:pict>
+              <v:shapetype w14:anchorId="6F8C8279" id="_x0000_t202" coordsize="21600,21600" o:spt="202" path="m,l,21600r21600,l21600,xe">
+                <v:stroke joinstyle="miter"/>
+                <v:path gradientshapeok="t" o:connecttype="rect"/>
+              </v:shapetype>
+              <v:shape id="Text Box 2" o:spid="_x0000_s1026" type="#_x0000_t202" style="position:absolute;margin-left:-39pt;margin-top:.75pt;width:542.25pt;height:57.75pt;z-index:251664384;visibility:visible;mso-wrap-style:square;mso-width-percent:0;mso-height-percent:0;mso-wrap-distance-left:9pt;mso-wrap-distance-top:3.6pt;mso-wrap-distance-right:9pt;mso-wrap-distance-bottom:3.6pt;mso-position-horizontal:absolute;mso-position-horizontal-relative:text;mso-position-vertical:absolute;mso-position-vertical-relative:text;mso-width-percent:0;mso-height-percent:0;mso-width-relative:margin;mso-height-relative:margin;v-text-anchor:top" o:gfxdata="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">
+                <v:textbox>
+                  <w:txbxContent>
+                    <w:p>
+                      <w:r>
+                        <w:t xml:space="preserve">Journal: </w:t>
+                      </w:r>
+                      <w:r>
+                        <w:t>E</w:t>
+                      </w:r>
+                      <w:r>
+                        <w:t>lsevier</w:t>
+                      </w:r>
+                    </w:p>
+                    <w:p>
+                      <w:r>
+                        <w:t xml:space="preserve">Created by </w:t>
+                      </w:r>
+                      <w:r>
+                        <w:t>U</w:t>
+                      </w:r>
+                      <w:r>
+                        <w:t>sama Imran 15140098</w:t>
+                      </w:r>
+                    </w:p>
+                    <w:p>
+                      <w:r>
+                        <w:t xml:space="preserve">Pages: </w:t>
+                      </w:r>
+                      <w:r>
+                        <w:t>2232-2248</w:t>
+                      </w:r>
+                    </w:p>
+                    <w:p/>
+                    <w:p/>
+                  </w:txbxContent>
+                </v:textbox>
+                <w10:wrap type="square"/>
+              </v:shape>
+            </w:pict>
+          </mc:Fallback>
+        </mc:AlternateContent>
+      </w:r>
+      <w:r>
+        <w:rPr>
+          <w:noProof/>
+        </w:rPr>
+        <mc:AlternateContent>
+          <mc:Choice Requires="wps">
+            <w:drawing>
+              <wp:anchor distT="45720" distB="45720" distL="114300" distR="114300" simplePos="0" relativeHeight="251663360" behindDoc="0" locked="0" layoutInCell="1" allowOverlap="1" wp14:anchorId="7056EAE4" wp14:editId="517E21DE">
                 <wp:simplePos x="0" y="0"/>
                 <wp:positionH relativeFrom="column">
                   <wp:posOffset>-509905</wp:posOffset>
@@ -86,7 +236,7 @@
                                 <w:noProof/>
                               </w:rPr>
                               <w:drawing>
-                                <wp:inline distT="0" distB="0" distL="0" distR="0">
+                                <wp:inline distT="0" distB="0" distL="0" distR="0" wp14:anchorId="3DEF45E5" wp14:editId="1F594181">
                                   <wp:extent cx="6710680" cy="2171700"/>
                                   <wp:effectExtent l="0" t="0" r="0" b="0"/>
                                   <wp:docPr id="3" name="Picture 3"/>
@@ -243,7 +393,7 @@
         <mc:AlternateContent>
           <mc:Choice Requires="wps">
             <w:drawing>
-              <wp:anchor distT="45720" distB="45720" distL="114300" distR="114300" simplePos="0" relativeHeight="251661312" behindDoc="0" locked="0" layoutInCell="1" allowOverlap="1" wp14:anchorId="367A4963" wp14:editId="0C5E2CF1">
+              <wp:anchor distT="45720" distB="45720" distL="114300" distR="114300" simplePos="0" relativeHeight="251661312" behindDoc="0" locked="0" layoutInCell="1" allowOverlap="1" wp14:anchorId="6EE610FF" wp14:editId="303C5E87">
                 <wp:simplePos x="0" y="0"/>
                 <wp:positionH relativeFrom="margin">
                   <wp:posOffset>-485775</wp:posOffset>
@@ -420,8 +570,6 @@
                             <w:r>
                               <w:t>RGA vs PSO</w:t>
                             </w:r>
-                            <w:bookmarkStart w:id="0" w:name="_GoBack"/>
-                            <w:bookmarkEnd w:id="0"/>
                           </w:p>
                           <w:p>
                             <w:pPr>
@@ -502,7 +650,7 @@
           </mc:Choice>
           <mc:Fallback>
             <w:pict>
-              <v:shape w14:anchorId="367A4963" id="_x0000_s1027" type="#_x0000_t202" style="position:absolute;margin-left:-38.25pt;margin-top:61.45pt;width:543.5pt;height:295.6pt;z-index:251661312;visibility:visible;mso-wrap-style:square;mso-width-percent:0;mso-height-percent:0;mso-wrap-distance-left:9pt;mso-wrap-distance-top:3.6pt;mso-wrap-distance-right:9pt;mso-wrap-distance-bottom:3.6pt;mso-position-horizontal:absolute;mso-position-horizontal-relative:margin;mso-position-vertical:absolute;mso-position-vertical-relative:text;mso-width-percent:0;mso-height-percent:0;mso-width-relative:margin;mso-height-relative:margin;v-text-anchor:top" o:gfxdata="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">
+              <v:shape w14:anchorId="6EE610FF" id="_x0000_s1028" type="#_x0000_t202" style="position:absolute;margin-left:-38.25pt;margin-top:61.45pt;width:543.5pt;height:295.6pt;z-index:251661312;visibility:visible;mso-wrap-style:square;mso-width-percent:0;mso-height-percent:0;mso-wrap-distance-left:9pt;mso-wrap-distance-top:3.6pt;mso-wrap-distance-right:9pt;mso-wrap-distance-bottom:3.6pt;mso-position-horizontal:absolute;mso-position-horizontal-relative:margin;mso-position-vertical:absolute;mso-position-vertical-relative:text;mso-width-percent:0;mso-height-percent:0;mso-width-relative:margin;mso-height-relative:margin;v-text-anchor:top" o:gfxdata="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">
                 <v:textbox>
                   <w:txbxContent>
                     <w:p>
@@ -708,140 +856,6 @@
           </mc:Fallback>
         </mc:AlternateContent>
       </w:r>
-      <w:r>
-        <w:rPr>
-          <w:noProof/>
-        </w:rPr>
-        <mc:AlternateContent>
-          <mc:Choice Requires="wps">
-            <w:drawing>
-              <wp:anchor distT="45720" distB="45720" distL="114300" distR="114300" simplePos="0" relativeHeight="251664384" behindDoc="0" locked="0" layoutInCell="1" allowOverlap="1" wp14:anchorId="13EEC217" wp14:editId="4998AA19">
-                <wp:simplePos x="0" y="0"/>
-                <wp:positionH relativeFrom="column">
-                  <wp:posOffset>-493395</wp:posOffset>
-                </wp:positionH>
-                <wp:positionV relativeFrom="paragraph">
-                  <wp:posOffset>9525</wp:posOffset>
-                </wp:positionV>
-                <wp:extent cx="6886575" cy="771525"/>
-                <wp:effectExtent l="0" t="0" r="28575" b="28575"/>
-                <wp:wrapSquare wrapText="bothSides"/>
-                <wp:docPr id="217" name="Text Box 2"/>
-                <wp:cNvGraphicFramePr>
-                  <a:graphicFrameLocks xmlns:a="http://schemas.openxmlformats.org/drawingml/2006/main"/>
-                </wp:cNvGraphicFramePr>
-                <a:graphic xmlns:a="http://schemas.openxmlformats.org/drawingml/2006/main">
-                  <a:graphicData uri="http://schemas.microsoft.com/office/word/2010/wordprocessingShape">
-                    <wps:wsp>
-                      <wps:cNvSpPr txBox="1">
-                        <a:spLocks noChangeArrowheads="1"/>
-                      </wps:cNvSpPr>
-                      <wps:spPr bwMode="auto">
-                        <a:xfrm>
-                          <a:off x="0" y="0"/>
-                          <a:ext cx="6886575" cy="771525"/>
-                        </a:xfrm>
-                        <a:prstGeom prst="rect">
-                          <a:avLst/>
-                        </a:prstGeom>
-                        <a:solidFill>
-                          <a:srgbClr val="FFFFFF"/>
-                        </a:solidFill>
-                        <a:ln w="9525">
-                          <a:solidFill>
-                            <a:srgbClr val="000000"/>
-                          </a:solidFill>
-                          <a:miter lim="800000"/>
-                          <a:headEnd/>
-                          <a:tailEnd/>
-                        </a:ln>
-                      </wps:spPr>
-                      <wps:txbx>
-                        <w:txbxContent>
-                          <w:p>
-                            <w:r>
-                              <w:t xml:space="preserve">Journal: </w:t>
-                            </w:r>
-                            <w:r>
-                              <w:t>E</w:t>
-                            </w:r>
-                            <w:r>
-                              <w:t>lsevier</w:t>
-                            </w:r>
-                          </w:p>
-                          <w:p>
-                            <w:r>
-                              <w:t xml:space="preserve">IF: </w:t>
-                            </w:r>
-                          </w:p>
-                          <w:p>
-                            <w:r>
-                              <w:t xml:space="preserve">Pages: </w:t>
-                            </w:r>
-                            <w:r>
-                              <w:t>2232-2248</w:t>
-                            </w:r>
-                          </w:p>
-                          <w:p/>
-                        </w:txbxContent>
-                      </wps:txbx>
-                      <wps:bodyPr rot="0" vert="horz" wrap="square" lIns="91440" tIns="45720" rIns="91440" bIns="45720" anchor="t" anchorCtr="0">
-                        <a:noAutofit/>
-                      </wps:bodyPr>
-                    </wps:wsp>
-                  </a:graphicData>
-                </a:graphic>
-                <wp14:sizeRelH relativeFrom="margin">
-                  <wp14:pctWidth>0</wp14:pctWidth>
-                </wp14:sizeRelH>
-                <wp14:sizeRelV relativeFrom="margin">
-                  <wp14:pctHeight>0</wp14:pctHeight>
-                </wp14:sizeRelV>
-              </wp:anchor>
-            </w:drawing>
-          </mc:Choice>
-          <mc:Fallback>
-            <w:pict>
-              <v:shapetype w14:anchorId="13EEC217" id="_x0000_t202" coordsize="21600,21600" o:spt="202" path="m,l,21600r21600,l21600,xe">
-                <v:stroke joinstyle="miter"/>
-                <v:path gradientshapeok="t" o:connecttype="rect"/>
-              </v:shapetype>
-              <v:shape id="_x0000_s1028" type="#_x0000_t202" style="position:absolute;margin-left:-38.85pt;margin-top:.75pt;width:542.25pt;height:60.75pt;z-index:251664384;visibility:visible;mso-wrap-style:square;mso-width-percent:0;mso-height-percent:0;mso-wrap-distance-left:9pt;mso-wrap-distance-top:3.6pt;mso-wrap-distance-right:9pt;mso-wrap-distance-bottom:3.6pt;mso-position-horizontal:absolute;mso-position-horizontal-relative:text;mso-position-vertical:absolute;mso-position-vertical-relative:text;mso-width-percent:0;mso-height-percent:0;mso-width-relative:margin;mso-height-relative:margin;v-text-anchor:top" o:gfxdata="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">
-                <v:textbox>
-                  <w:txbxContent>
-                    <w:p>
-                      <w:r>
-                        <w:t xml:space="preserve">Journal: </w:t>
-                      </w:r>
-                      <w:r>
-                        <w:t>E</w:t>
-                      </w:r>
-                      <w:r>
-                        <w:t>lsevier</w:t>
-                      </w:r>
-                    </w:p>
-                    <w:p>
-                      <w:r>
-                        <w:t xml:space="preserve">IF: </w:t>
-                      </w:r>
-                    </w:p>
-                    <w:p>
-                      <w:r>
-                        <w:t xml:space="preserve">Pages: </w:t>
-                      </w:r>
-                      <w:r>
-                        <w:t>2232-2248</w:t>
-                      </w:r>
-                    </w:p>
-                    <w:p/>
-                  </w:txbxContent>
-                </v:textbox>
-                <w10:wrap type="square"/>
-              </v:shape>
-            </w:pict>
-          </mc:Fallback>
-        </mc:AlternateContent>
-      </w:r>
     </w:p>
     <w:p>
       <w:pPr>
@@ -855,7 +869,7 @@
         <mc:AlternateContent>
           <mc:Choice Requires="wps">
             <w:drawing>
-              <wp:anchor distT="45720" distB="45720" distL="114300" distR="114300" simplePos="0" relativeHeight="251666432" behindDoc="0" locked="0" layoutInCell="1" allowOverlap="1" wp14:anchorId="296222EB" wp14:editId="34E25F86">
+              <wp:anchor distT="45720" distB="45720" distL="114300" distR="114300" simplePos="0" relativeHeight="251666432" behindDoc="0" locked="0" layoutInCell="1" allowOverlap="1" wp14:anchorId="61F71705" wp14:editId="5F3AFD0C">
                 <wp:simplePos x="0" y="0"/>
                 <wp:positionH relativeFrom="column">
                   <wp:posOffset>-495300</wp:posOffset>
@@ -912,7 +926,7 @@
                                 <w:noProof/>
                               </w:rPr>
                               <w:drawing>
-                                <wp:inline distT="0" distB="0" distL="0" distR="0">
+                                <wp:inline distT="0" distB="0" distL="0" distR="0" wp14:anchorId="3E32A723" wp14:editId="3842C92D">
                                   <wp:extent cx="6542405" cy="2197100"/>
                                   <wp:effectExtent l="0" t="0" r="0" b="0"/>
                                   <wp:docPr id="6" name="Picture 6"/>
@@ -974,7 +988,7 @@
                                 <w:noProof/>
                               </w:rPr>
                               <w:drawing>
-                                <wp:inline distT="0" distB="0" distL="0" distR="0">
+                                <wp:inline distT="0" distB="0" distL="0" distR="0" wp14:anchorId="752C868E" wp14:editId="4832F32A">
                                   <wp:extent cx="6732905" cy="2571750"/>
                                   <wp:effectExtent l="0" t="0" r="0" b="0"/>
                                   <wp:docPr id="7" name="Picture 7"/>
@@ -1174,7 +1188,7 @@
         <mc:AlternateContent>
           <mc:Choice Requires="wps">
             <w:drawing>
-              <wp:anchor distT="45720" distB="45720" distL="114300" distR="114300" simplePos="0" relativeHeight="251668480" behindDoc="0" locked="0" layoutInCell="1" allowOverlap="1" wp14:anchorId="6EAAF278" wp14:editId="2F24D4DD">
+              <wp:anchor distT="45720" distB="45720" distL="114300" distR="114300" simplePos="0" relativeHeight="251668480" behindDoc="0" locked="0" layoutInCell="1" allowOverlap="1" wp14:anchorId="750A9437" wp14:editId="31E50089">
                 <wp:simplePos x="0" y="0"/>
                 <wp:positionH relativeFrom="column">
                   <wp:posOffset>-361950</wp:posOffset>
@@ -1247,7 +1261,7 @@
                                 <w:noProof/>
                               </w:rPr>
                               <w:drawing>
-                                <wp:inline distT="0" distB="0" distL="0" distR="0">
+                                <wp:inline distT="0" distB="0" distL="0" distR="0" wp14:anchorId="65A77C94" wp14:editId="6563304D">
                                   <wp:extent cx="6428105" cy="3333750"/>
                                   <wp:effectExtent l="0" t="0" r="0" b="0"/>
                                   <wp:docPr id="9" name="Picture 9"/>
@@ -1308,7 +1322,7 @@
                                 <w:noProof/>
                               </w:rPr>
                               <w:drawing>
-                                <wp:inline distT="0" distB="0" distL="0" distR="0">
+                                <wp:inline distT="0" distB="0" distL="0" distR="0" wp14:anchorId="2940E173" wp14:editId="3915CCB3">
                                   <wp:extent cx="6428105" cy="3181350"/>
                                   <wp:effectExtent l="0" t="0" r="0" b="0"/>
                                   <wp:docPr id="10" name="Picture 10"/>
@@ -1523,7 +1537,7 @@
         <mc:AlternateContent>
           <mc:Choice Requires="wps">
             <w:drawing>
-              <wp:anchor distT="45720" distB="45720" distL="114300" distR="114300" simplePos="0" relativeHeight="251672576" behindDoc="0" locked="0" layoutInCell="1" allowOverlap="1" wp14:anchorId="26B133F4" wp14:editId="7722D1A2">
+              <wp:anchor distT="45720" distB="45720" distL="114300" distR="114300" simplePos="0" relativeHeight="251672576" behindDoc="0" locked="0" layoutInCell="1" allowOverlap="1" wp14:anchorId="395259AB" wp14:editId="2746BD0E">
                 <wp:simplePos x="0" y="0"/>
                 <wp:positionH relativeFrom="margin">
                   <wp:posOffset>-371475</wp:posOffset>
@@ -1578,7 +1592,7 @@
                                 <w:noProof/>
                               </w:rPr>
                               <w:drawing>
-                                <wp:inline distT="0" distB="0" distL="0" distR="0">
+                                <wp:inline distT="0" distB="0" distL="0" distR="0" wp14:anchorId="145AB34A" wp14:editId="769CE390">
                                   <wp:extent cx="6180455" cy="5124450"/>
                                   <wp:effectExtent l="0" t="0" r="0" b="0"/>
                                   <wp:docPr id="13" name="Picture 13"/>
@@ -1719,7 +1733,7 @@
         <mc:AlternateContent>
           <mc:Choice Requires="wps">
             <w:drawing>
-              <wp:anchor distT="45720" distB="45720" distL="114300" distR="114300" simplePos="0" relativeHeight="251674624" behindDoc="0" locked="0" layoutInCell="1" allowOverlap="1" wp14:anchorId="659C67BE" wp14:editId="3C44D6F7">
+              <wp:anchor distT="45720" distB="45720" distL="114300" distR="114300" simplePos="0" relativeHeight="251674624" behindDoc="0" locked="0" layoutInCell="1" allowOverlap="1" wp14:anchorId="5FCF83F2" wp14:editId="3705CE28">
                 <wp:simplePos x="0" y="0"/>
                 <wp:positionH relativeFrom="column">
                   <wp:posOffset>-371475</wp:posOffset>
@@ -1863,13 +1877,7 @@
                                     <w:rPr>
                                       <w:rFonts w:ascii="Cambria Math" w:hAnsi="Cambria Math"/>
                                     </w:rPr>
-                                    <m:t>R^2</m:t>
-                                  </m:r>
-                                  <m:r>
-                                    <w:rPr>
-                                      <w:rFonts w:ascii="Cambria Math" w:hAnsi="Cambria Math"/>
-                                    </w:rPr>
-                                    <m:t>+ε</m:t>
+                                    <m:t>R^2+ε</m:t>
                                   </m:r>
                                 </m:den>
                               </m:f>
@@ -2143,7 +2151,7 @@
 </file>
 
 <file path=word/endnotes.xml><?xml version="1.0" encoding="utf-8"?>
-<w:endnotes xmlns:wpc="http://schemas.microsoft.com/office/word/2010/wordprocessingCanvas" xmlns:cx="http://schemas.microsoft.com/office/drawing/2014/chartex" xmlns:mc="http://schemas.openxmlformats.org/markup-compatibility/2006" xmlns:o="urn:schemas-microsoft-com:office:office" xmlns:r="http://schemas.openxmlformats.org/officeDocument/2006/relationships" xmlns:m="http://schemas.openxmlformats.org/officeDocument/2006/math" xmlns:v="urn:schemas-microsoft-com:vml" xmlns:wp14="http://schemas.microsoft.com/office/word/2010/wordprocessingDrawing" xmlns:wp="http://schemas.openxmlformats.org/drawingml/2006/wordprocessingDrawing" xmlns:w10="urn:schemas-microsoft-com:office:word" xmlns:w="http://schemas.openxmlformats.org/wordprocessingml/2006/main" xmlns:w14="http://schemas.microsoft.com/office/word/2010/wordml" xmlns:w15="http://schemas.microsoft.com/office/word/2012/wordml" xmlns:w16se="http://schemas.microsoft.com/office/word/2015/wordml/symex" xmlns:wpg="http://schemas.microsoft.com/office/word/2010/wordprocessingGroup" xmlns:wpi="http://schemas.microsoft.com/office/word/2010/wordprocessingInk" xmlns:wne="http://schemas.microsoft.com/office/word/2006/wordml" xmlns:wps="http://schemas.microsoft.com/office/word/2010/wordprocessingShape" mc:Ignorable="w14 w15 w16se wp14">
+<w:endnotes xmlns:wpc="http://schemas.microsoft.com/office/word/2010/wordprocessingCanvas" xmlns:cx="http://schemas.microsoft.com/office/drawing/2014/chartex" xmlns:cx1="http://schemas.microsoft.com/office/drawing/2015/9/8/chartex" xmlns:cx2="http://schemas.microsoft.com/office/drawing/2015/10/21/chartex" xmlns:cx3="http://schemas.microsoft.com/office/drawing/2016/5/9/chartex" xmlns:cx4="http://schemas.microsoft.com/office/drawing/2016/5/10/chartex" xmlns:cx5="http://schemas.microsoft.com/office/drawing/2016/5/11/chartex" xmlns:cx6="http://schemas.microsoft.com/office/drawing/2016/5/12/chartex" xmlns:cx7="http://schemas.microsoft.com/office/drawing/2016/5/13/chartex" xmlns:cx8="http://schemas.microsoft.com/office/drawing/2016/5/14/chartex" xmlns:mc="http://schemas.openxmlformats.org/markup-compatibility/2006" xmlns:aink="http://schemas.microsoft.com/office/drawing/2016/ink" xmlns:am3d="http://schemas.microsoft.com/office/drawing/2017/model3d" xmlns:o="urn:schemas-microsoft-com:office:office" xmlns:r="http://schemas.openxmlformats.org/officeDocument/2006/relationships" xmlns:m="http://schemas.openxmlformats.org/officeDocument/2006/math" xmlns:v="urn:schemas-microsoft-com:vml" xmlns:wp14="http://schemas.microsoft.com/office/word/2010/wordprocessingDrawing" xmlns:wp="http://schemas.openxmlformats.org/drawingml/2006/wordprocessingDrawing" xmlns:w10="urn:schemas-microsoft-com:office:word" xmlns:w="http://schemas.openxmlformats.org/wordprocessingml/2006/main" xmlns:w14="http://schemas.microsoft.com/office/word/2010/wordml" xmlns:w15="http://schemas.microsoft.com/office/word/2012/wordml" xmlns:w16cid="http://schemas.microsoft.com/office/word/2016/wordml/cid" xmlns:w16se="http://schemas.microsoft.com/office/word/2015/wordml/symex" xmlns:wpg="http://schemas.microsoft.com/office/word/2010/wordprocessingGroup" xmlns:wpi="http://schemas.microsoft.com/office/word/2010/wordprocessingInk" xmlns:wne="http://schemas.microsoft.com/office/word/2006/wordml" xmlns:wps="http://schemas.microsoft.com/office/word/2010/wordprocessingShape" mc:Ignorable="w14 w15 w16se w16cid wp14">
   <w:endnote w:type="separator" w:id="-1">
     <w:p>
       <w:pPr>
@@ -2168,7 +2176,7 @@
 </file>
 
 <file path=word/footnotes.xml><?xml version="1.0" encoding="utf-8"?>
-<w:footnotes xmlns:wpc="http://schemas.microsoft.com/office/word/2010/wordprocessingCanvas" xmlns:cx="http://schemas.microsoft.com/office/drawing/2014/chartex" xmlns:mc="http://schemas.openxmlformats.org/markup-compatibility/2006" xmlns:o="urn:schemas-microsoft-com:office:office" xmlns:r="http://schemas.openxmlformats.org/officeDocument/2006/relationships" xmlns:m="http://schemas.openxmlformats.org/officeDocument/2006/math" xmlns:v="urn:schemas-microsoft-com:vml" xmlns:wp14="http://schemas.microsoft.com/office/word/2010/wordprocessingDrawing" xmlns:wp="http://schemas.openxmlformats.org/drawingml/2006/wordprocessingDrawing" xmlns:w10="urn:schemas-microsoft-com:office:word" xmlns:w="http://schemas.openxmlformats.org/wordprocessingml/2006/main" xmlns:w14="http://schemas.microsoft.com/office/word/2010/wordml" xmlns:w15="http://schemas.microsoft.com/office/word/2012/wordml" xmlns:w16se="http://schemas.microsoft.com/office/word/2015/wordml/symex" xmlns:wpg="http://schemas.microsoft.com/office/word/2010/wordprocessingGroup" xmlns:wpi="http://schemas.microsoft.com/office/word/2010/wordprocessingInk" xmlns:wne="http://schemas.microsoft.com/office/word/2006/wordml" xmlns:wps="http://schemas.microsoft.com/office/word/2010/wordprocessingShape" mc:Ignorable="w14 w15 w16se wp14">
+<w:footnotes xmlns:wpc="http://schemas.microsoft.com/office/word/2010/wordprocessingCanvas" xmlns:cx="http://schemas.microsoft.com/office/drawing/2014/chartex" xmlns:cx1="http://schemas.microsoft.com/office/drawing/2015/9/8/chartex" xmlns:cx2="http://schemas.microsoft.com/office/drawing/2015/10/21/chartex" xmlns:cx3="http://schemas.microsoft.com/office/drawing/2016/5/9/chartex" xmlns:cx4="http://schemas.microsoft.com/office/drawing/2016/5/10/chartex" xmlns:cx5="http://schemas.microsoft.com/office/drawing/2016/5/11/chartex" xmlns:cx6="http://schemas.microsoft.com/office/drawing/2016/5/12/chartex" xmlns:cx7="http://schemas.microsoft.com/office/drawing/2016/5/13/chartex" xmlns:cx8="http://schemas.microsoft.com/office/drawing/2016/5/14/chartex" xmlns:mc="http://schemas.openxmlformats.org/markup-compatibility/2006" xmlns:aink="http://schemas.microsoft.com/office/drawing/2016/ink" xmlns:am3d="http://schemas.microsoft.com/office/drawing/2017/model3d" xmlns:o="urn:schemas-microsoft-com:office:office" xmlns:r="http://schemas.openxmlformats.org/officeDocument/2006/relationships" xmlns:m="http://schemas.openxmlformats.org/officeDocument/2006/math" xmlns:v="urn:schemas-microsoft-com:vml" xmlns:wp14="http://schemas.microsoft.com/office/word/2010/wordprocessingDrawing" xmlns:wp="http://schemas.openxmlformats.org/drawingml/2006/wordprocessingDrawing" xmlns:w10="urn:schemas-microsoft-com:office:word" xmlns:w="http://schemas.openxmlformats.org/wordprocessingml/2006/main" xmlns:w14="http://schemas.microsoft.com/office/word/2010/wordml" xmlns:w15="http://schemas.microsoft.com/office/word/2012/wordml" xmlns:w16cid="http://schemas.microsoft.com/office/word/2016/wordml/cid" xmlns:w16se="http://schemas.microsoft.com/office/word/2015/wordml/symex" xmlns:wpg="http://schemas.microsoft.com/office/word/2010/wordprocessingGroup" xmlns:wpi="http://schemas.microsoft.com/office/word/2010/wordprocessingInk" xmlns:wne="http://schemas.microsoft.com/office/word/2006/wordml" xmlns:wps="http://schemas.microsoft.com/office/word/2010/wordprocessingShape" mc:Ignorable="w14 w15 w16se w16cid wp14">
   <w:footnote w:type="separator" w:id="-1">
     <w:p>
       <w:pPr>
@@ -2193,7 +2201,7 @@
 </file>
 
 <file path=word/header1.xml><?xml version="1.0" encoding="utf-8"?>
-<w:hdr xmlns:wpc="http://schemas.microsoft.com/office/word/2010/wordprocessingCanvas" xmlns:cx="http://schemas.microsoft.com/office/drawing/2014/chartex" xmlns:mc="http://schemas.openxmlformats.org/markup-compatibility/2006" xmlns:o="urn:schemas-microsoft-com:office:office" xmlns:r="http://schemas.openxmlformats.org/officeDocument/2006/relationships" xmlns:m="http://schemas.openxmlformats.org/officeDocument/2006/math" xmlns:v="urn:schemas-microsoft-com:vml" xmlns:wp14="http://schemas.microsoft.com/office/word/2010/wordprocessingDrawing" xmlns:wp="http://schemas.openxmlformats.org/drawingml/2006/wordprocessingDrawing" xmlns:w10="urn:schemas-microsoft-com:office:word" xmlns:w="http://schemas.openxmlformats.org/wordprocessingml/2006/main" xmlns:w14="http://schemas.microsoft.com/office/word/2010/wordml" xmlns:w15="http://schemas.microsoft.com/office/word/2012/wordml" xmlns:w16se="http://schemas.microsoft.com/office/word/2015/wordml/symex" xmlns:wpg="http://schemas.microsoft.com/office/word/2010/wordprocessingGroup" xmlns:wpi="http://schemas.microsoft.com/office/word/2010/wordprocessingInk" xmlns:wne="http://schemas.microsoft.com/office/word/2006/wordml" xmlns:wps="http://schemas.microsoft.com/office/word/2010/wordprocessingShape" mc:Ignorable="w14 w15 w16se wp14">
+<w:hdr xmlns:wpc="http://schemas.microsoft.com/office/word/2010/wordprocessingCanvas" xmlns:cx="http://schemas.microsoft.com/office/drawing/2014/chartex" xmlns:cx1="http://schemas.microsoft.com/office/drawing/2015/9/8/chartex" xmlns:cx2="http://schemas.microsoft.com/office/drawing/2015/10/21/chartex" xmlns:cx3="http://schemas.microsoft.com/office/drawing/2016/5/9/chartex" xmlns:cx4="http://schemas.microsoft.com/office/drawing/2016/5/10/chartex" xmlns:cx5="http://schemas.microsoft.com/office/drawing/2016/5/11/chartex" xmlns:cx6="http://schemas.microsoft.com/office/drawing/2016/5/12/chartex" xmlns:cx7="http://schemas.microsoft.com/office/drawing/2016/5/13/chartex" xmlns:cx8="http://schemas.microsoft.com/office/drawing/2016/5/14/chartex" xmlns:mc="http://schemas.openxmlformats.org/markup-compatibility/2006" xmlns:aink="http://schemas.microsoft.com/office/drawing/2016/ink" xmlns:am3d="http://schemas.microsoft.com/office/drawing/2017/model3d" xmlns:o="urn:schemas-microsoft-com:office:office" xmlns:r="http://schemas.openxmlformats.org/officeDocument/2006/relationships" xmlns:m="http://schemas.openxmlformats.org/officeDocument/2006/math" xmlns:v="urn:schemas-microsoft-com:vml" xmlns:wp14="http://schemas.microsoft.com/office/word/2010/wordprocessingDrawing" xmlns:wp="http://schemas.openxmlformats.org/drawingml/2006/wordprocessingDrawing" xmlns:w10="urn:schemas-microsoft-com:office:word" xmlns:w="http://schemas.openxmlformats.org/wordprocessingml/2006/main" xmlns:w14="http://schemas.microsoft.com/office/word/2010/wordml" xmlns:w15="http://schemas.microsoft.com/office/word/2012/wordml" xmlns:w16cid="http://schemas.microsoft.com/office/word/2016/wordml/cid" xmlns:w16se="http://schemas.microsoft.com/office/word/2015/wordml/symex" xmlns:wpg="http://schemas.microsoft.com/office/word/2010/wordprocessingGroup" xmlns:wpi="http://schemas.microsoft.com/office/word/2010/wordprocessingInk" xmlns:wne="http://schemas.microsoft.com/office/word/2006/wordml" xmlns:wps="http://schemas.microsoft.com/office/word/2010/wordprocessingShape" mc:Ignorable="w14 w15 w16se w16cid wp14">
   <w:p>
     <w:pPr>
       <w:pStyle w:val="Header"/>
@@ -2278,7 +2286,7 @@
 </file>
 
 <file path=word/header2.xml><?xml version="1.0" encoding="utf-8"?>
-<w:hdr xmlns:wpc="http://schemas.microsoft.com/office/word/2010/wordprocessingCanvas" xmlns:cx="http://schemas.microsoft.com/office/drawing/2014/chartex" xmlns:mc="http://schemas.openxmlformats.org/markup-compatibility/2006" xmlns:o="urn:schemas-microsoft-com:office:office" xmlns:r="http://schemas.openxmlformats.org/officeDocument/2006/relationships" xmlns:m="http://schemas.openxmlformats.org/officeDocument/2006/math" xmlns:v="urn:schemas-microsoft-com:vml" xmlns:wp14="http://schemas.microsoft.com/office/word/2010/wordprocessingDrawing" xmlns:wp="http://schemas.openxmlformats.org/drawingml/2006/wordprocessingDrawing" xmlns:w10="urn:schemas-microsoft-com:office:word" xmlns:w="http://schemas.openxmlformats.org/wordprocessingml/2006/main" xmlns:w14="http://schemas.microsoft.com/office/word/2010/wordml" xmlns:w15="http://schemas.microsoft.com/office/word/2012/wordml" xmlns:w16se="http://schemas.microsoft.com/office/word/2015/wordml/symex" xmlns:wpg="http://schemas.microsoft.com/office/word/2010/wordprocessingGroup" xmlns:wpi="http://schemas.microsoft.com/office/word/2010/wordprocessingInk" xmlns:wne="http://schemas.microsoft.com/office/word/2006/wordml" xmlns:wps="http://schemas.microsoft.com/office/word/2010/wordprocessingShape" mc:Ignorable="w14 w15 w16se wp14">
+<w:hdr xmlns:wpc="http://schemas.microsoft.com/office/word/2010/wordprocessingCanvas" xmlns:cx="http://schemas.microsoft.com/office/drawing/2014/chartex" xmlns:cx1="http://schemas.microsoft.com/office/drawing/2015/9/8/chartex" xmlns:cx2="http://schemas.microsoft.com/office/drawing/2015/10/21/chartex" xmlns:cx3="http://schemas.microsoft.com/office/drawing/2016/5/9/chartex" xmlns:cx4="http://schemas.microsoft.com/office/drawing/2016/5/10/chartex" xmlns:cx5="http://schemas.microsoft.com/office/drawing/2016/5/11/chartex" xmlns:cx6="http://schemas.microsoft.com/office/drawing/2016/5/12/chartex" xmlns:cx7="http://schemas.microsoft.com/office/drawing/2016/5/13/chartex" xmlns:cx8="http://schemas.microsoft.com/office/drawing/2016/5/14/chartex" xmlns:mc="http://schemas.openxmlformats.org/markup-compatibility/2006" xmlns:aink="http://schemas.microsoft.com/office/drawing/2016/ink" xmlns:am3d="http://schemas.microsoft.com/office/drawing/2017/model3d" xmlns:o="urn:schemas-microsoft-com:office:office" xmlns:r="http://schemas.openxmlformats.org/officeDocument/2006/relationships" xmlns:m="http://schemas.openxmlformats.org/officeDocument/2006/math" xmlns:v="urn:schemas-microsoft-com:vml" xmlns:wp14="http://schemas.microsoft.com/office/word/2010/wordprocessingDrawing" xmlns:wp="http://schemas.openxmlformats.org/drawingml/2006/wordprocessingDrawing" xmlns:w10="urn:schemas-microsoft-com:office:word" xmlns:w="http://schemas.openxmlformats.org/wordprocessingml/2006/main" xmlns:w14="http://schemas.microsoft.com/office/word/2010/wordml" xmlns:w15="http://schemas.microsoft.com/office/word/2012/wordml" xmlns:w16cid="http://schemas.microsoft.com/office/word/2016/wordml/cid" xmlns:w16se="http://schemas.microsoft.com/office/word/2015/wordml/symex" xmlns:wpg="http://schemas.microsoft.com/office/word/2010/wordprocessingGroup" xmlns:wpi="http://schemas.microsoft.com/office/word/2010/wordprocessingInk" xmlns:wne="http://schemas.microsoft.com/office/word/2006/wordml" xmlns:wps="http://schemas.microsoft.com/office/word/2010/wordprocessingShape" mc:Ignorable="w14 w15 w16se w16cid wp14">
   <w:p>
     <w:pPr>
       <w:pStyle w:val="Header"/>
@@ -2315,7 +2323,7 @@
 </file>
 
 <file path=word/numbering.xml><?xml version="1.0" encoding="utf-8"?>
-<w:numbering xmlns:wpc="http://schemas.microsoft.com/office/word/2010/wordprocessingCanvas" xmlns:cx="http://schemas.microsoft.com/office/drawing/2014/chartex" xmlns:mc="http://schemas.openxmlformats.org/markup-compatibility/2006" xmlns:o="urn:schemas-microsoft-com:office:office" xmlns:r="http://schemas.openxmlformats.org/officeDocument/2006/relationships" xmlns:m="http://schemas.openxmlformats.org/officeDocument/2006/math" xmlns:v="urn:schemas-microsoft-com:vml" xmlns:wp14="http://schemas.microsoft.com/office/word/2010/wordprocessingDrawing" xmlns:wp="http://schemas.openxmlformats.org/drawingml/2006/wordprocessingDrawing" xmlns:w10="urn:schemas-microsoft-com:office:word" xmlns:w="http://schemas.openxmlformats.org/wordprocessingml/2006/main" xmlns:w14="http://schemas.microsoft.com/office/word/2010/wordml" xmlns:w15="http://schemas.microsoft.com/office/word/2012/wordml" xmlns:w16se="http://schemas.microsoft.com/office/word/2015/wordml/symex" xmlns:wpg="http://schemas.microsoft.com/office/word/2010/wordprocessingGroup" xmlns:wpi="http://schemas.microsoft.com/office/word/2010/wordprocessingInk" xmlns:wne="http://schemas.microsoft.com/office/word/2006/wordml" xmlns:wps="http://schemas.microsoft.com/office/word/2010/wordprocessingShape" mc:Ignorable="w14 w15 w16se wp14">
+<w:numbering xmlns:wpc="http://schemas.microsoft.com/office/word/2010/wordprocessingCanvas" xmlns:cx="http://schemas.microsoft.com/office/drawing/2014/chartex" xmlns:cx1="http://schemas.microsoft.com/office/drawing/2015/9/8/chartex" xmlns:cx2="http://schemas.microsoft.com/office/drawing/2015/10/21/chartex" xmlns:cx3="http://schemas.microsoft.com/office/drawing/2016/5/9/chartex" xmlns:cx4="http://schemas.microsoft.com/office/drawing/2016/5/10/chartex" xmlns:cx5="http://schemas.microsoft.com/office/drawing/2016/5/11/chartex" xmlns:cx6="http://schemas.microsoft.com/office/drawing/2016/5/12/chartex" xmlns:cx7="http://schemas.microsoft.com/office/drawing/2016/5/13/chartex" xmlns:cx8="http://schemas.microsoft.com/office/drawing/2016/5/14/chartex" xmlns:mc="http://schemas.openxmlformats.org/markup-compatibility/2006" xmlns:aink="http://schemas.microsoft.com/office/drawing/2016/ink" xmlns:am3d="http://schemas.microsoft.com/office/drawing/2017/model3d" xmlns:o="urn:schemas-microsoft-com:office:office" xmlns:r="http://schemas.openxmlformats.org/officeDocument/2006/relationships" xmlns:m="http://schemas.openxmlformats.org/officeDocument/2006/math" xmlns:v="urn:schemas-microsoft-com:vml" xmlns:wp14="http://schemas.microsoft.com/office/word/2010/wordprocessingDrawing" xmlns:wp="http://schemas.openxmlformats.org/drawingml/2006/wordprocessingDrawing" xmlns:w10="urn:schemas-microsoft-com:office:word" xmlns:w="http://schemas.openxmlformats.org/wordprocessingml/2006/main" xmlns:w14="http://schemas.microsoft.com/office/word/2010/wordml" xmlns:w15="http://schemas.microsoft.com/office/word/2012/wordml" xmlns:w16cid="http://schemas.microsoft.com/office/word/2016/wordml/cid" xmlns:w16se="http://schemas.microsoft.com/office/word/2015/wordml/symex" xmlns:wpg="http://schemas.microsoft.com/office/word/2010/wordprocessingGroup" xmlns:wpi="http://schemas.microsoft.com/office/word/2010/wordprocessingInk" xmlns:wne="http://schemas.microsoft.com/office/word/2006/wordml" xmlns:wps="http://schemas.microsoft.com/office/word/2010/wordprocessingShape" mc:Ignorable="w14 w15 w16se w16cid wp14">
   <w:abstractNum w:abstractNumId="0" w15:restartNumberingAfterBreak="0">
     <w:nsid w:val="243D6CD9"/>
     <w:multiLevelType w:val="hybridMultilevel"/>
@@ -2936,7 +2944,7 @@
 </file>
 
 <file path=word/styles.xml><?xml version="1.0" encoding="utf-8"?>
-<w:styles xmlns:mc="http://schemas.openxmlformats.org/markup-compatibility/2006" xmlns:r="http://schemas.openxmlformats.org/officeDocument/2006/relationships" xmlns:w="http://schemas.openxmlformats.org/wordprocessingml/2006/main" xmlns:w14="http://schemas.microsoft.com/office/word/2010/wordml" xmlns:w15="http://schemas.microsoft.com/office/word/2012/wordml" xmlns:w16se="http://schemas.microsoft.com/office/word/2015/wordml/symex" mc:Ignorable="w14 w15 w16se">
+<w:styles xmlns:mc="http://schemas.openxmlformats.org/markup-compatibility/2006" xmlns:r="http://schemas.openxmlformats.org/officeDocument/2006/relationships" xmlns:w="http://schemas.openxmlformats.org/wordprocessingml/2006/main" xmlns:w14="http://schemas.microsoft.com/office/word/2010/wordml" xmlns:w15="http://schemas.microsoft.com/office/word/2012/wordml" xmlns:w16cid="http://schemas.microsoft.com/office/word/2016/wordml/cid" xmlns:w16se="http://schemas.microsoft.com/office/word/2015/wordml/symex" mc:Ignorable="w14 w15 w16se w16cid">
   <w:docDefaults>
     <w:rPrDefault>
       <w:rPr>
@@ -2952,7 +2960,7 @@
       </w:pPr>
     </w:pPrDefault>
   </w:docDefaults>
-  <w:latentStyles w:defLockedState="0" w:defUIPriority="99" w:defSemiHidden="0" w:defUnhideWhenUsed="0" w:defQFormat="0" w:count="371">
+  <w:latentStyles w:defLockedState="0" w:defUIPriority="99" w:defSemiHidden="0" w:defUnhideWhenUsed="0" w:defQFormat="0" w:count="376">
     <w:lsdException w:name="Normal" w:uiPriority="0" w:qFormat="1"/>
     <w:lsdException w:name="heading 1" w:uiPriority="9" w:qFormat="1"/>
     <w:lsdException w:name="heading 2" w:semiHidden="1" w:uiPriority="9" w:unhideWhenUsed="1" w:qFormat="1"/>
@@ -3058,7 +3066,6 @@
     <w:lsdException w:name="HTML Sample" w:semiHidden="1" w:unhideWhenUsed="1"/>
     <w:lsdException w:name="HTML Typewriter" w:semiHidden="1" w:unhideWhenUsed="1"/>
     <w:lsdException w:name="HTML Variable" w:semiHidden="1" w:unhideWhenUsed="1"/>
-    <w:lsdException w:name="Normal Table" w:semiHidden="1" w:unhideWhenUsed="1"/>
     <w:lsdException w:name="annotation subject" w:semiHidden="1" w:unhideWhenUsed="1"/>
     <w:lsdException w:name="No List" w:semiHidden="1" w:unhideWhenUsed="1"/>
     <w:lsdException w:name="Outline List 1" w:semiHidden="1" w:unhideWhenUsed="1"/>
@@ -3101,11 +3108,8 @@
     <w:lsdException w:name="Table Contemporary" w:semiHidden="1" w:unhideWhenUsed="1"/>
     <w:lsdException w:name="Table Elegant" w:semiHidden="1" w:unhideWhenUsed="1"/>
     <w:lsdException w:name="Table Professional" w:semiHidden="1" w:unhideWhenUsed="1"/>
-    <w:lsdException w:name="Table Subtle 1" w:semiHidden="1" w:unhideWhenUsed="1"/>
     <w:lsdException w:name="Table Subtle 2" w:semiHidden="1" w:unhideWhenUsed="1"/>
     <w:lsdException w:name="Table Web 1" w:semiHidden="1" w:unhideWhenUsed="1"/>
-    <w:lsdException w:name="Table Web 2" w:semiHidden="1" w:unhideWhenUsed="1"/>
-    <w:lsdException w:name="Table Web 3" w:semiHidden="1" w:unhideWhenUsed="1"/>
     <w:lsdException w:name="Balloon Text" w:semiHidden="1" w:unhideWhenUsed="1"/>
     <w:lsdException w:name="Table Grid" w:uiPriority="39"/>
     <w:lsdException w:name="Table Theme" w:semiHidden="1" w:unhideWhenUsed="1"/>
@@ -3324,6 +3328,11 @@
     <w:lsdException w:name="List Table 5 Dark Accent 6" w:uiPriority="50"/>
     <w:lsdException w:name="List Table 6 Colorful Accent 6" w:uiPriority="51"/>
     <w:lsdException w:name="List Table 7 Colorful Accent 6" w:uiPriority="52"/>
+    <w:lsdException w:name="Mention" w:semiHidden="1" w:unhideWhenUsed="1"/>
+    <w:lsdException w:name="Smart Hyperlink" w:semiHidden="1" w:unhideWhenUsed="1"/>
+    <w:lsdException w:name="Hashtag" w:semiHidden="1" w:unhideWhenUsed="1"/>
+    <w:lsdException w:name="Unresolved Mention" w:semiHidden="1" w:unhideWhenUsed="1"/>
+    <w:lsdException w:name="Smart Link" w:semiHidden="1" w:unhideWhenUsed="1"/>
   </w:latentStyles>
   <w:style w:type="paragraph" w:default="1" w:styleId="Normal">
     <w:name w:val="Normal"/>
@@ -3558,6 +3567,36 @@
     <w:rsid w:val="00F30102"/>
     <w:rPr>
       <w:color w:val="808080"/>
+    </w:rPr>
+  </w:style>
+  <w:style w:type="paragraph" w:styleId="BalloonText">
+    <w:name w:val="Balloon Text"/>
+    <w:basedOn w:val="Normal"/>
+    <w:link w:val="BalloonTextChar"/>
+    <w:uiPriority w:val="99"/>
+    <w:semiHidden/>
+    <w:unhideWhenUsed/>
+    <w:rsid w:val="00834480"/>
+    <w:pPr>
+      <w:spacing w:after="0"/>
+    </w:pPr>
+    <w:rPr>
+      <w:rFonts w:ascii="Segoe UI" w:hAnsi="Segoe UI" w:cs="Segoe UI"/>
+      <w:sz w:val="18"/>
+      <w:szCs w:val="18"/>
+    </w:rPr>
+  </w:style>
+  <w:style w:type="character" w:customStyle="1" w:styleId="BalloonTextChar">
+    <w:name w:val="Balloon Text Char"/>
+    <w:basedOn w:val="DefaultParagraphFont"/>
+    <w:link w:val="BalloonText"/>
+    <w:uiPriority w:val="99"/>
+    <w:semiHidden/>
+    <w:rsid w:val="00834480"/>
+    <w:rPr>
+      <w:rFonts w:ascii="Segoe UI" w:hAnsi="Segoe UI" w:cs="Segoe UI"/>
+      <w:sz w:val="18"/>
+      <w:szCs w:val="18"/>
     </w:rPr>
   </w:style>
 </w:styles>
@@ -3829,7 +3868,7 @@
 </file>
 
 <file path=customXml/itemProps1.xml><?xml version="1.0" encoding="utf-8"?>
-<ds:datastoreItem xmlns:ds="http://schemas.openxmlformats.org/officeDocument/2006/customXml" ds:itemID="{32A983A3-FD47-4836-B2BB-AF537C3C1182}">
+<ds:datastoreItem xmlns:ds="http://schemas.openxmlformats.org/officeDocument/2006/customXml" ds:itemID="{3C4ECB0A-6541-4454-8D89-84EE5EAB0A9C}">
   <ds:schemaRefs>
     <ds:schemaRef ds:uri="http://schemas.openxmlformats.org/officeDocument/2006/bibliography"/>
   </ds:schemaRefs>

</xml_diff>